<commit_message>
update user doc with port info
</commit_message>
<xml_diff>
--- a/Package/Adding Sage 300 Customizations User Guide.docx
+++ b/Package/Adding Sage 300 Customizations User Guide.docx
@@ -4,6 +4,12 @@
   <w:body>
     <w:sdt>
       <w:sdtPr>
+        <w:rPr>
+          <w:rFonts w:asciiTheme="minorHAnsi" w:eastAsiaTheme="minorHAnsi" w:hAnsiTheme="minorHAnsi" w:cstheme="minorBidi"/>
+          <w:color w:val="auto"/>
+          <w:sz w:val="22"/>
+          <w:szCs w:val="22"/>
+        </w:rPr>
         <w:id w:val="-420722290"/>
         <w:docPartObj>
           <w:docPartGallery w:val="Table of Contents"/>
@@ -12,13 +18,9 @@
       </w:sdtPr>
       <w:sdtEndPr>
         <w:rPr>
-          <w:rFonts w:asciiTheme="minorHAnsi" w:eastAsiaTheme="minorHAnsi" w:hAnsiTheme="minorHAnsi" w:cstheme="minorBidi"/>
           <w:b/>
           <w:bCs/>
           <w:noProof/>
-          <w:color w:val="auto"/>
-          <w:sz w:val="22"/>
-          <w:szCs w:val="22"/>
         </w:rPr>
       </w:sdtEndPr>
       <w:sdtContent>
@@ -65,7 +67,7 @@
             </w:rPr>
             <w:fldChar w:fldCharType="separate"/>
           </w:r>
-          <w:hyperlink w:anchor="_Toc536791976" w:history="1">
+          <w:hyperlink w:anchor="_Toc863382" w:history="1">
             <w:r>
               <w:rPr>
                 <w:rStyle w:val="Hyperlink"/>
@@ -92,7 +94,7 @@
                 <w:noProof/>
                 <w:webHidden/>
               </w:rPr>
-              <w:instrText xml:space="preserve"> PAGEREF _Toc536791976 \h </w:instrText>
+              <w:instrText xml:space="preserve"> PAGEREF _Toc863382 \h </w:instrText>
             </w:r>
             <w:r>
               <w:rPr>
@@ -134,7 +136,7 @@
               <w:noProof/>
             </w:rPr>
           </w:pPr>
-          <w:hyperlink w:anchor="_Toc536791977" w:history="1">
+          <w:hyperlink w:anchor="_Toc863383" w:history="1">
             <w:r>
               <w:rPr>
                 <w:rStyle w:val="Hyperlink"/>
@@ -161,7 +163,7 @@
                 <w:noProof/>
                 <w:webHidden/>
               </w:rPr>
-              <w:instrText xml:space="preserve"> PAGEREF _Toc536791977 \h </w:instrText>
+              <w:instrText xml:space="preserve"> PAGEREF _Toc863383 \h </w:instrText>
             </w:r>
             <w:r>
               <w:rPr>
@@ -203,7 +205,7 @@
               <w:noProof/>
             </w:rPr>
           </w:pPr>
-          <w:hyperlink w:anchor="_Toc536791978" w:history="1">
+          <w:hyperlink w:anchor="_Toc863384" w:history="1">
             <w:r>
               <w:rPr>
                 <w:rStyle w:val="Hyperlink"/>
@@ -230,7 +232,7 @@
                 <w:noProof/>
                 <w:webHidden/>
               </w:rPr>
-              <w:instrText xml:space="preserve"> PAGEREF _Toc536791978 \h </w:instrText>
+              <w:instrText xml:space="preserve"> PAGEREF _Toc863384 \h </w:instrText>
             </w:r>
             <w:r>
               <w:rPr>
@@ -284,7 +286,7 @@
       <w:pPr>
         <w:pStyle w:val="Heading1"/>
       </w:pPr>
-      <w:bookmarkStart w:id="1" w:name="_Toc536791976"/>
+      <w:bookmarkStart w:id="1" w:name="_Toc863382"/>
       <w:r>
         <w:lastRenderedPageBreak/>
         <w:t>Adding Sage 300 customizations to Sage 300c Web</w:t>
@@ -302,7 +304,7 @@
       <w:pPr>
         <w:pStyle w:val="Heading2"/>
       </w:pPr>
-      <w:bookmarkStart w:id="2" w:name="_Toc536791977"/>
+      <w:bookmarkStart w:id="2" w:name="_Toc863383"/>
       <w:r>
         <w:t>Configure IP Address</w:t>
       </w:r>
@@ -512,16 +514,92 @@
         <mc:AlternateContent>
           <mc:Choice Requires="wps">
             <w:drawing>
+              <wp:anchor distT="0" distB="0" distL="114300" distR="114300" simplePos="0" relativeHeight="251671552" behindDoc="0" locked="0" layoutInCell="1" allowOverlap="1" wp14:anchorId="5BBDC8B4" wp14:editId="1AC9893E">
+                <wp:simplePos x="0" y="0"/>
+                <wp:positionH relativeFrom="column">
+                  <wp:posOffset>1962150</wp:posOffset>
+                </wp:positionH>
+                <wp:positionV relativeFrom="paragraph">
+                  <wp:posOffset>835025</wp:posOffset>
+                </wp:positionV>
+                <wp:extent cx="1143000" cy="285750"/>
+                <wp:effectExtent l="19050" t="19050" r="19050" b="19050"/>
+                <wp:wrapNone/>
+                <wp:docPr id="24" name="Oval 24"/>
+                <wp:cNvGraphicFramePr/>
+                <a:graphic xmlns:a="http://schemas.openxmlformats.org/drawingml/2006/main">
+                  <a:graphicData uri="http://schemas.microsoft.com/office/word/2010/wordprocessingShape">
+                    <wps:wsp>
+                      <wps:cNvSpPr/>
+                      <wps:spPr>
+                        <a:xfrm>
+                          <a:off x="0" y="0"/>
+                          <a:ext cx="1143000" cy="285750"/>
+                        </a:xfrm>
+                        <a:prstGeom prst="ellipse">
+                          <a:avLst/>
+                        </a:prstGeom>
+                        <a:noFill/>
+                        <a:ln w="28575">
+                          <a:solidFill>
+                            <a:srgbClr val="FF0000"/>
+                          </a:solidFill>
+                        </a:ln>
+                      </wps:spPr>
+                      <wps:style>
+                        <a:lnRef idx="2">
+                          <a:schemeClr val="accent1">
+                            <a:shade val="50000"/>
+                          </a:schemeClr>
+                        </a:lnRef>
+                        <a:fillRef idx="1">
+                          <a:schemeClr val="accent1"/>
+                        </a:fillRef>
+                        <a:effectRef idx="0">
+                          <a:schemeClr val="accent1"/>
+                        </a:effectRef>
+                        <a:fontRef idx="minor">
+                          <a:schemeClr val="lt1"/>
+                        </a:fontRef>
+                      </wps:style>
+                      <wps:bodyPr rot="0" spcFirstLastPara="0" vertOverflow="overflow" horzOverflow="overflow" vert="horz" wrap="square" lIns="91440" tIns="45720" rIns="91440" bIns="45720" numCol="1" spcCol="0" rtlCol="0" fromWordArt="0" anchor="ctr" anchorCtr="0" forceAA="0" compatLnSpc="1">
+                        <a:prstTxWarp prst="textNoShape">
+                          <a:avLst/>
+                        </a:prstTxWarp>
+                        <a:noAutofit/>
+                      </wps:bodyPr>
+                    </wps:wsp>
+                  </a:graphicData>
+                </a:graphic>
+              </wp:anchor>
+            </w:drawing>
+          </mc:Choice>
+          <mc:Fallback>
+            <w:pict>
+              <v:oval w14:anchorId="709170C5" id="Oval 24" o:spid="_x0000_s1026" style="position:absolute;margin-left:154.5pt;margin-top:65.75pt;width:90pt;height:22.5pt;z-index:251671552;visibility:visible;mso-wrap-style:square;mso-wrap-distance-left:9pt;mso-wrap-distance-top:0;mso-wrap-distance-right:9pt;mso-wrap-distance-bottom:0;mso-position-horizontal:absolute;mso-position-horizontal-relative:text;mso-position-vertical:absolute;mso-position-vertical-relative:text;v-text-anchor:middle" o:gfxdata="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" filled="f" strokecolor="red" strokeweight="2.25pt">
+                <v:stroke joinstyle="miter"/>
+              </v:oval>
+            </w:pict>
+          </mc:Fallback>
+        </mc:AlternateContent>
+      </w:r>
+      <w:r>
+        <w:rPr>
+          <w:noProof/>
+        </w:rPr>
+        <mc:AlternateContent>
+          <mc:Choice Requires="wps">
+            <w:drawing>
               <wp:anchor distT="0" distB="0" distL="114300" distR="114300" simplePos="0" relativeHeight="251661312" behindDoc="0" locked="0" layoutInCell="1" allowOverlap="1" wp14:anchorId="56C2EAD7" wp14:editId="0EB8111A">
                 <wp:simplePos x="0" y="0"/>
                 <wp:positionH relativeFrom="column">
-                  <wp:posOffset>3352800</wp:posOffset>
+                  <wp:posOffset>704849</wp:posOffset>
                 </wp:positionH>
                 <wp:positionV relativeFrom="paragraph">
-                  <wp:posOffset>453390</wp:posOffset>
+                  <wp:posOffset>1187450</wp:posOffset>
                 </wp:positionV>
-                <wp:extent cx="838200" cy="285750"/>
-                <wp:effectExtent l="19050" t="19050" r="19050" b="19050"/>
+                <wp:extent cx="1304925" cy="285750"/>
+                <wp:effectExtent l="19050" t="19050" r="28575" b="19050"/>
                 <wp:wrapNone/>
                 <wp:docPr id="5" name="Oval 5"/>
                 <wp:cNvGraphicFramePr/>
@@ -532,7 +610,7 @@
                       <wps:spPr>
                         <a:xfrm>
                           <a:off x="0" y="0"/>
-                          <a:ext cx="838200" cy="285750"/>
+                          <a:ext cx="1304925" cy="285750"/>
                         </a:xfrm>
                         <a:prstGeom prst="ellipse">
                           <a:avLst/>
@@ -577,7 +655,7 @@
           </mc:Choice>
           <mc:Fallback>
             <w:pict>
-              <v:oval w14:anchorId="37A84E81" id="Oval 5" o:spid="_x0000_s1026" style="position:absolute;margin-left:264pt;margin-top:35.7pt;width:66pt;height:22.5pt;z-index:251661312;visibility:visible;mso-wrap-style:square;mso-width-percent:0;mso-wrap-distance-left:9pt;mso-wrap-distance-top:0;mso-wrap-distance-right:9pt;mso-wrap-distance-bottom:0;mso-position-horizontal:absolute;mso-position-horizontal-relative:text;mso-position-vertical:absolute;mso-position-vertical-relative:text;mso-width-percent:0;mso-width-relative:margin;v-text-anchor:middle" o:gfxdata="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" filled="f" strokecolor="red" strokeweight="2.25pt">
+              <v:oval w14:anchorId="36A5A4C9" id="Oval 5" o:spid="_x0000_s1026" style="position:absolute;margin-left:55.5pt;margin-top:93.5pt;width:102.75pt;height:22.5pt;z-index:251661312;visibility:visible;mso-wrap-style:square;mso-width-percent:0;mso-wrap-distance-left:9pt;mso-wrap-distance-top:0;mso-wrap-distance-right:9pt;mso-wrap-distance-bottom:0;mso-position-horizontal:absolute;mso-position-horizontal-relative:text;mso-position-vertical:absolute;mso-position-vertical-relative:text;mso-width-percent:0;mso-width-relative:margin;v-text-anchor:middle" o:gfxdata="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" filled="f" strokecolor="red" strokeweight="2.25pt">
                 <v:stroke joinstyle="miter"/>
               </v:oval>
             </w:pict>
@@ -653,7 +731,7 @@
           </mc:Choice>
           <mc:Fallback>
             <w:pict>
-              <v:oval w14:anchorId="3B922829" id="Oval 4" o:spid="_x0000_s1026" style="position:absolute;margin-left:158.25pt;margin-top:35.7pt;width:90pt;height:22.5pt;z-index:251659264;visibility:visible;mso-wrap-style:square;mso-wrap-distance-left:9pt;mso-wrap-distance-top:0;mso-wrap-distance-right:9pt;mso-wrap-distance-bottom:0;mso-position-horizontal:absolute;mso-position-horizontal-relative:text;mso-position-vertical:absolute;mso-position-vertical-relative:text;v-text-anchor:middle" o:gfxdata="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" filled="f" strokecolor="red" strokeweight="2.25pt">
+              <v:oval w14:anchorId="5CB488B1" id="Oval 4" o:spid="_x0000_s1026" style="position:absolute;margin-left:158.25pt;margin-top:35.7pt;width:90pt;height:22.5pt;z-index:251659264;visibility:visible;mso-wrap-style:square;mso-wrap-distance-left:9pt;mso-wrap-distance-top:0;mso-wrap-distance-right:9pt;mso-wrap-distance-bottom:0;mso-position-horizontal:absolute;mso-position-horizontal-relative:text;mso-position-vertical:absolute;mso-position-vertical-relative:text;v-text-anchor:middle" o:gfxdata="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" filled="f" strokecolor="red" strokeweight="2.25pt">
                 <v:stroke joinstyle="miter"/>
               </v:oval>
             </w:pict>
@@ -665,10 +743,10 @@
           <w:noProof/>
         </w:rPr>
         <w:drawing>
-          <wp:inline distT="0" distB="0" distL="0" distR="0" wp14:anchorId="5C7C05B2" wp14:editId="7CBE9569">
-            <wp:extent cx="5943600" cy="3562985"/>
+          <wp:inline distT="0" distB="0" distL="0" distR="0" wp14:anchorId="73CA977F" wp14:editId="44351176">
+            <wp:extent cx="5943600" cy="3583940"/>
             <wp:effectExtent l="0" t="0" r="0" b="0"/>
-            <wp:docPr id="3" name="Picture 3"/>
+            <wp:docPr id="23" name="Picture 23"/>
             <wp:cNvGraphicFramePr>
               <a:graphicFrameLocks xmlns:a="http://schemas.openxmlformats.org/drawingml/2006/main" noChangeAspect="1"/>
             </wp:cNvGraphicFramePr>
@@ -688,7 +766,7 @@
                   <pic:spPr>
                     <a:xfrm>
                       <a:off x="0" y="0"/>
-                      <a:ext cx="5943600" cy="3562985"/>
+                      <a:ext cx="5943600" cy="3583940"/>
                     </a:xfrm>
                     <a:prstGeom prst="rect">
                       <a:avLst/>
@@ -717,7 +795,13 @@
         <w:t>Enter</w:t>
       </w:r>
       <w:r>
-        <w:t xml:space="preserve"> your IP address in the circled textbox</w:t>
+        <w:t xml:space="preserve"> your IP address </w:t>
+      </w:r>
+      <w:r>
+        <w:t xml:space="preserve">and port number </w:t>
+      </w:r>
+      <w:r>
+        <w:t>in the circled textbox</w:t>
       </w:r>
       <w:r>
         <w:t xml:space="preserve"> and </w:t>
@@ -729,7 +813,13 @@
         <w:t>click</w:t>
       </w:r>
       <w:r>
-        <w:t xml:space="preserve"> the “Confirm IP” button.</w:t>
+        <w:t xml:space="preserve"> the “Confirm IP</w:t>
+      </w:r>
+      <w:r>
+        <w:t xml:space="preserve"> and Port Number</w:t>
+      </w:r>
+      <w:r>
+        <w:t>” button.</w:t>
       </w:r>
       <w:r>
         <w:t xml:space="preserve"> </w:t>
@@ -740,7 +830,19 @@
         <w:pStyle w:val="ListParagraph"/>
       </w:pPr>
       <w:r>
-        <w:t>This function does not validate for a valid IP address. It merely captures the IP address provided</w:t>
+        <w:t>This function does not validate for a valid IP address</w:t>
+      </w:r>
+      <w:r>
+        <w:t xml:space="preserve"> or port number</w:t>
+      </w:r>
+      <w:r>
+        <w:t>. It merely captures the IP address</w:t>
+      </w:r>
+      <w:r>
+        <w:t xml:space="preserve"> and port number </w:t>
+      </w:r>
+      <w:r>
+        <w:t>provided</w:t>
       </w:r>
       <w:r>
         <w:t>.</w:t>
@@ -759,20 +861,19 @@
         <w:rPr>
           <w:noProof/>
         </w:rPr>
-        <w:lastRenderedPageBreak/>
         <mc:AlternateContent>
           <mc:Choice Requires="wps">
             <w:drawing>
               <wp:anchor distT="0" distB="0" distL="114300" distR="114300" simplePos="0" relativeHeight="251663360" behindDoc="0" locked="0" layoutInCell="1" allowOverlap="1" wp14:anchorId="03D173C4" wp14:editId="1552CD52">
                 <wp:simplePos x="0" y="0"/>
                 <wp:positionH relativeFrom="column">
-                  <wp:posOffset>800100</wp:posOffset>
+                  <wp:posOffset>2962275</wp:posOffset>
                 </wp:positionH>
                 <wp:positionV relativeFrom="paragraph">
-                  <wp:posOffset>914400</wp:posOffset>
+                  <wp:posOffset>1158875</wp:posOffset>
                 </wp:positionV>
-                <wp:extent cx="838200" cy="285750"/>
-                <wp:effectExtent l="19050" t="19050" r="19050" b="19050"/>
+                <wp:extent cx="1038225" cy="285750"/>
+                <wp:effectExtent l="19050" t="19050" r="28575" b="19050"/>
                 <wp:wrapNone/>
                 <wp:docPr id="7" name="Oval 7"/>
                 <wp:cNvGraphicFramePr/>
@@ -783,7 +884,7 @@
                       <wps:spPr>
                         <a:xfrm>
                           <a:off x="0" y="0"/>
-                          <a:ext cx="838200" cy="285750"/>
+                          <a:ext cx="1038225" cy="285750"/>
                         </a:xfrm>
                         <a:prstGeom prst="ellipse">
                           <a:avLst/>
@@ -828,7 +929,7 @@
           </mc:Choice>
           <mc:Fallback>
             <w:pict>
-              <v:oval w14:anchorId="38710585" id="Oval 7" o:spid="_x0000_s1026" style="position:absolute;margin-left:63pt;margin-top:1in;width:66pt;height:22.5pt;z-index:251663360;visibility:visible;mso-wrap-style:square;mso-width-percent:0;mso-wrap-distance-left:9pt;mso-wrap-distance-top:0;mso-wrap-distance-right:9pt;mso-wrap-distance-bottom:0;mso-position-horizontal:absolute;mso-position-horizontal-relative:text;mso-position-vertical:absolute;mso-position-vertical-relative:text;mso-width-percent:0;mso-width-relative:margin;v-text-anchor:middle" o:gfxdata="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" filled="f" strokecolor="red" strokeweight="2.25pt">
+              <v:oval w14:anchorId="4953D4A5" id="Oval 7" o:spid="_x0000_s1026" style="position:absolute;margin-left:233.25pt;margin-top:91.25pt;width:81.75pt;height:22.5pt;z-index:251663360;visibility:visible;mso-wrap-style:square;mso-width-percent:0;mso-wrap-distance-left:9pt;mso-wrap-distance-top:0;mso-wrap-distance-right:9pt;mso-wrap-distance-bottom:0;mso-position-horizontal:absolute;mso-position-horizontal-relative:text;mso-position-vertical:absolute;mso-position-vertical-relative:text;mso-width-percent:0;mso-width-relative:margin;v-text-anchor:middle" o:gfxdata="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" filled="f" strokecolor="red" strokeweight="2.25pt">
                 <v:stroke joinstyle="miter"/>
               </v:oval>
             </w:pict>
@@ -840,10 +941,10 @@
           <w:noProof/>
         </w:rPr>
         <w:drawing>
-          <wp:inline distT="0" distB="0" distL="0" distR="0" wp14:anchorId="1BA71503" wp14:editId="287508CF">
-            <wp:extent cx="5943600" cy="3542665"/>
-            <wp:effectExtent l="0" t="0" r="0" b="635"/>
-            <wp:docPr id="6" name="Picture 6"/>
+          <wp:inline distT="0" distB="0" distL="0" distR="0" wp14:anchorId="6B1C6888" wp14:editId="4F8F2E57">
+            <wp:extent cx="5943600" cy="3503930"/>
+            <wp:effectExtent l="0" t="0" r="0" b="1270"/>
+            <wp:docPr id="25" name="Picture 25"/>
             <wp:cNvGraphicFramePr>
               <a:graphicFrameLocks xmlns:a="http://schemas.openxmlformats.org/drawingml/2006/main" noChangeAspect="1"/>
             </wp:cNvGraphicFramePr>
@@ -863,7 +964,7 @@
                   <pic:spPr>
                     <a:xfrm>
                       <a:off x="0" y="0"/>
-                      <a:ext cx="5943600" cy="3542665"/>
+                      <a:ext cx="5943600" cy="3503930"/>
                     </a:xfrm>
                     <a:prstGeom prst="rect">
                       <a:avLst/>
@@ -890,7 +991,19 @@
         </w:numPr>
       </w:pPr>
       <w:r>
-        <w:t>You will get a notification indicating that the IP has been captured.</w:t>
+        <w:t xml:space="preserve">You will get a notification indicating that the IP </w:t>
+      </w:r>
+      <w:r>
+        <w:t xml:space="preserve">and port number </w:t>
+      </w:r>
+      <w:r>
+        <w:t>ha</w:t>
+      </w:r>
+      <w:r>
+        <w:t>ve</w:t>
+      </w:r>
+      <w:r>
+        <w:t xml:space="preserve"> been captured.</w:t>
       </w:r>
     </w:p>
     <w:p>
@@ -1004,10 +1117,10 @@
           <w:noProof/>
         </w:rPr>
         <w:drawing>
-          <wp:inline distT="0" distB="0" distL="0" distR="0" wp14:anchorId="75A237F1" wp14:editId="7063E067">
-            <wp:extent cx="5943600" cy="3583940"/>
+          <wp:inline distT="0" distB="0" distL="0" distR="0" wp14:anchorId="7EEB6731" wp14:editId="66436DCC">
+            <wp:extent cx="5943600" cy="3603625"/>
             <wp:effectExtent l="0" t="0" r="0" b="0"/>
-            <wp:docPr id="8" name="Picture 8"/>
+            <wp:docPr id="26" name="Picture 26"/>
             <wp:cNvGraphicFramePr>
               <a:graphicFrameLocks xmlns:a="http://schemas.openxmlformats.org/drawingml/2006/main" noChangeAspect="1"/>
             </wp:cNvGraphicFramePr>
@@ -1027,7 +1140,7 @@
                   <pic:spPr>
                     <a:xfrm>
                       <a:off x="0" y="0"/>
-                      <a:ext cx="5943600" cy="3583940"/>
+                      <a:ext cx="5943600" cy="3603625"/>
                     </a:xfrm>
                     <a:prstGeom prst="rect">
                       <a:avLst/>
@@ -1255,7 +1368,7 @@
       <w:pPr>
         <w:pStyle w:val="Heading2"/>
       </w:pPr>
-      <w:bookmarkStart w:id="3" w:name="_Toc536791978"/>
+      <w:bookmarkStart w:id="3" w:name="_Toc863384"/>
       <w:r>
         <w:lastRenderedPageBreak/>
         <w:t>Upload files to Sage 300c</w:t>
@@ -3056,7 +3169,7 @@
 </file>
 
 <file path=customXml/itemProps1.xml><?xml version="1.0" encoding="utf-8"?>
-<ds:datastoreItem xmlns:ds="http://schemas.openxmlformats.org/officeDocument/2006/customXml" ds:itemID="{9F2A3265-FB45-4503-A0E9-0BFF149C4D34}">
+<ds:datastoreItem xmlns:ds="http://schemas.openxmlformats.org/officeDocument/2006/customXml" ds:itemID="{CBC870C3-F648-4333-A197-8EEF88B3C07A}">
   <ds:schemaRefs>
     <ds:schemaRef ds:uri="http://schemas.openxmlformats.org/officeDocument/2006/bibliography"/>
   </ds:schemaRefs>

</xml_diff>